<commit_message>
Responsiveness and new title page added
</commit_message>
<xml_diff>
--- a/Creative personal portfolio reflection vol. 1.docx
+++ b/Creative personal portfolio reflection vol. 1.docx
@@ -6,12 +6,14 @@
       <w:pPr>
         <w:pStyle w:val="Heading2"/>
         <w:rPr>
+          <w:rFonts w:ascii="Times New Roman" w:hAnsi="Times New Roman" w:cs="Times New Roman"/>
           <w:u w:val="single"/>
           <w:lang w:val="en-US"/>
         </w:rPr>
       </w:pPr>
       <w:r>
         <w:rPr>
+          <w:rFonts w:ascii="Times New Roman" w:hAnsi="Times New Roman" w:cs="Times New Roman"/>
           <w:u w:val="single"/>
           <w:lang w:val="en-US"/>
         </w:rPr>
@@ -21,6 +23,7 @@
     <w:p>
       <w:pPr>
         <w:rPr>
+          <w:rFonts w:ascii="Times New Roman" w:hAnsi="Times New Roman" w:cs="Times New Roman"/>
           <w:sz w:val="24"/>
           <w:szCs w:val="24"/>
           <w:lang w:val="en-US"/>
@@ -28,6 +31,7 @@
       </w:pPr>
       <w:r>
         <w:rPr>
+          <w:rFonts w:ascii="Times New Roman" w:hAnsi="Times New Roman" w:cs="Times New Roman"/>
           <w:sz w:val="24"/>
           <w:szCs w:val="24"/>
           <w:lang w:val="en-US"/>
@@ -36,6 +40,7 @@
       </w:r>
       <w:r>
         <w:rPr>
+          <w:rFonts w:ascii="Times New Roman" w:hAnsi="Times New Roman" w:cs="Times New Roman"/>
           <w:sz w:val="24"/>
           <w:szCs w:val="24"/>
           <w:lang w:val="en-US"/>
@@ -44,38 +49,16 @@
       </w:r>
       <w:r>
         <w:rPr>
-          <w:sz w:val="24"/>
-          <w:szCs w:val="24"/>
-          <w:lang w:val="en-US"/>
-        </w:rPr>
-        <w:t xml:space="preserve"> </w:t>
-      </w:r>
-      <w:r>
-        <w:rPr>
-          <w:sz w:val="24"/>
-          <w:szCs w:val="24"/>
-          <w:lang w:val="en-US"/>
-        </w:rPr>
-        <w:t>As I slowly gained more exposure into the corporate environment, I have come to realize that this goal goes beyond exceeding key performance indicators.</w:t>
-      </w:r>
-      <w:r>
-        <w:rPr>
-          <w:sz w:val="24"/>
-          <w:szCs w:val="24"/>
-          <w:lang w:val="en-US"/>
-        </w:rPr>
-        <w:t xml:space="preserve"> </w:t>
-      </w:r>
-      <w:r>
-        <w:rPr>
-          <w:sz w:val="24"/>
-          <w:szCs w:val="24"/>
-          <w:lang w:val="en-US"/>
-        </w:rPr>
-        <w:t xml:space="preserve"> </w:t>
-      </w:r>
-      <w:r>
-        <w:rPr>
+          <w:rFonts w:ascii="Times New Roman" w:hAnsi="Times New Roman" w:cs="Times New Roman"/>
+          <w:sz w:val="24"/>
+          <w:szCs w:val="24"/>
+          <w:lang w:val="en-US"/>
+        </w:rPr>
+        <w:t xml:space="preserve"> As I slowly gained more exposure into the corporate environment, I have come to realize that this goal goes beyond exceeding key performance indicators.  </w:t>
+      </w:r>
+      <w:r>
+        <w:rPr>
+          <w:rFonts w:ascii="Times New Roman" w:hAnsi="Times New Roman" w:cs="Times New Roman"/>
           <w:sz w:val="24"/>
           <w:szCs w:val="24"/>
           <w:lang w:val="en-US"/>
@@ -84,6 +67,7 @@
       </w:r>
       <w:r>
         <w:rPr>
+          <w:rFonts w:ascii="Times New Roman" w:hAnsi="Times New Roman" w:cs="Times New Roman"/>
           <w:sz w:val="24"/>
           <w:szCs w:val="24"/>
           <w:lang w:val="en-US"/>
@@ -92,6 +76,7 @@
       </w:r>
       <w:r>
         <w:rPr>
+          <w:rFonts w:ascii="Times New Roman" w:hAnsi="Times New Roman" w:cs="Times New Roman"/>
           <w:sz w:val="24"/>
           <w:szCs w:val="24"/>
           <w:lang w:val="en-US"/>
@@ -100,6 +85,7 @@
       </w:r>
       <w:r>
         <w:rPr>
+          <w:rFonts w:ascii="Times New Roman" w:hAnsi="Times New Roman" w:cs="Times New Roman"/>
           <w:sz w:val="24"/>
           <w:szCs w:val="24"/>
           <w:lang w:val="en-US"/>
@@ -108,6 +94,7 @@
       </w:r>
       <w:r>
         <w:rPr>
+          <w:rFonts w:ascii="Times New Roman" w:hAnsi="Times New Roman" w:cs="Times New Roman"/>
           <w:sz w:val="24"/>
           <w:szCs w:val="24"/>
           <w:lang w:val="en-US"/>
@@ -116,6 +103,7 @@
       </w:r>
       <w:r>
         <w:rPr>
+          <w:rFonts w:ascii="Times New Roman" w:hAnsi="Times New Roman" w:cs="Times New Roman"/>
           <w:sz w:val="24"/>
           <w:szCs w:val="24"/>
           <w:lang w:val="en-US"/>
@@ -124,14 +112,36 @@
       </w:r>
       <w:r>
         <w:rPr>
-          <w:sz w:val="24"/>
-          <w:szCs w:val="24"/>
-          <w:lang w:val="en-US"/>
-        </w:rPr>
-        <w:t xml:space="preserve"> the right questions that need to be solved. This article is saved on my phone for refence whenever I have the opportunity to provide input to leadership </w:t>
-      </w:r>
-      <w:r>
-        <w:rPr>
+          <w:rFonts w:ascii="Times New Roman" w:hAnsi="Times New Roman" w:cs="Times New Roman"/>
+          <w:sz w:val="24"/>
+          <w:szCs w:val="24"/>
+          <w:lang w:val="en-US"/>
+        </w:rPr>
+        <w:t xml:space="preserve"> the right questions that need to be solved. This article is saved on my phone for refence whenever I </w:t>
+      </w:r>
+      <w:proofErr w:type="gramStart"/>
+      <w:r>
+        <w:rPr>
+          <w:rFonts w:ascii="Times New Roman" w:hAnsi="Times New Roman" w:cs="Times New Roman"/>
+          <w:sz w:val="24"/>
+          <w:szCs w:val="24"/>
+          <w:lang w:val="en-US"/>
+        </w:rPr>
+        <w:t>have the opportunity to</w:t>
+      </w:r>
+      <w:proofErr w:type="gramEnd"/>
+      <w:r>
+        <w:rPr>
+          <w:rFonts w:ascii="Times New Roman" w:hAnsi="Times New Roman" w:cs="Times New Roman"/>
+          <w:sz w:val="24"/>
+          <w:szCs w:val="24"/>
+          <w:lang w:val="en-US"/>
+        </w:rPr>
+        <w:t xml:space="preserve"> provide input to leadership </w:t>
+      </w:r>
+      <w:r>
+        <w:rPr>
+          <w:rFonts w:ascii="Times New Roman" w:hAnsi="Times New Roman" w:cs="Times New Roman"/>
           <w:sz w:val="24"/>
           <w:szCs w:val="24"/>
           <w:lang w:val="en-US"/>
@@ -142,6 +152,7 @@
     <w:p>
       <w:pPr>
         <w:rPr>
+          <w:rFonts w:ascii="Times New Roman" w:hAnsi="Times New Roman" w:cs="Times New Roman"/>
           <w:sz w:val="24"/>
           <w:szCs w:val="24"/>
           <w:lang w:val="en-US"/>
@@ -152,12 +163,14 @@
       <w:pPr>
         <w:pStyle w:val="Heading2"/>
         <w:rPr>
+          <w:rFonts w:ascii="Times New Roman" w:hAnsi="Times New Roman" w:cs="Times New Roman"/>
           <w:u w:val="single"/>
           <w:lang w:val="en-US"/>
         </w:rPr>
       </w:pPr>
       <w:r>
         <w:rPr>
+          <w:rFonts w:ascii="Times New Roman" w:hAnsi="Times New Roman" w:cs="Times New Roman"/>
           <w:u w:val="single"/>
           <w:lang w:val="en-US"/>
         </w:rPr>
@@ -167,6 +180,7 @@
     <w:p>
       <w:pPr>
         <w:rPr>
+          <w:rFonts w:ascii="Times New Roman" w:hAnsi="Times New Roman" w:cs="Times New Roman"/>
           <w:sz w:val="24"/>
           <w:szCs w:val="24"/>
           <w:lang w:val="en-US"/>
@@ -174,6 +188,7 @@
       </w:pPr>
       <w:r>
         <w:rPr>
+          <w:rFonts w:ascii="Times New Roman" w:hAnsi="Times New Roman" w:cs="Times New Roman"/>
           <w:sz w:val="24"/>
           <w:szCs w:val="24"/>
           <w:lang w:val="en-US"/>
@@ -182,6 +197,7 @@
       </w:r>
       <w:r>
         <w:rPr>
+          <w:rFonts w:ascii="Times New Roman" w:hAnsi="Times New Roman" w:cs="Times New Roman"/>
           <w:sz w:val="24"/>
           <w:szCs w:val="24"/>
           <w:lang w:val="en-US"/>
@@ -190,6 +206,7 @@
       </w:r>
       <w:r>
         <w:rPr>
+          <w:rFonts w:ascii="Times New Roman" w:hAnsi="Times New Roman" w:cs="Times New Roman"/>
           <w:sz w:val="24"/>
           <w:szCs w:val="24"/>
           <w:lang w:val="en-US"/>
@@ -198,6 +215,7 @@
       </w:r>
       <w:r>
         <w:rPr>
+          <w:rFonts w:ascii="Times New Roman" w:hAnsi="Times New Roman" w:cs="Times New Roman"/>
           <w:sz w:val="24"/>
           <w:szCs w:val="24"/>
           <w:lang w:val="en-US"/>
@@ -206,6 +224,7 @@
       </w:r>
       <w:r>
         <w:rPr>
+          <w:rFonts w:ascii="Times New Roman" w:hAnsi="Times New Roman" w:cs="Times New Roman"/>
           <w:sz w:val="24"/>
           <w:szCs w:val="24"/>
           <w:lang w:val="en-US"/>
@@ -214,6 +233,7 @@
       </w:r>
       <w:r>
         <w:rPr>
+          <w:rFonts w:ascii="Times New Roman" w:hAnsi="Times New Roman" w:cs="Times New Roman"/>
           <w:sz w:val="24"/>
           <w:szCs w:val="24"/>
           <w:lang w:val="en-US"/>
@@ -222,6 +242,7 @@
       </w:r>
       <w:r>
         <w:rPr>
+          <w:rFonts w:ascii="Times New Roman" w:hAnsi="Times New Roman" w:cs="Times New Roman"/>
           <w:sz w:val="24"/>
           <w:szCs w:val="24"/>
           <w:lang w:val="en-US"/>
@@ -230,6 +251,7 @@
       </w:r>
       <w:r>
         <w:rPr>
+          <w:rFonts w:ascii="Times New Roman" w:hAnsi="Times New Roman" w:cs="Times New Roman"/>
           <w:sz w:val="24"/>
           <w:szCs w:val="24"/>
           <w:lang w:val="en-US"/>
@@ -238,6 +260,7 @@
       </w:r>
       <w:r>
         <w:rPr>
+          <w:rFonts w:ascii="Times New Roman" w:hAnsi="Times New Roman" w:cs="Times New Roman"/>
           <w:sz w:val="24"/>
           <w:szCs w:val="24"/>
           <w:lang w:val="en-US"/>
@@ -246,6 +269,7 @@
       </w:r>
       <w:r>
         <w:rPr>
+          <w:rFonts w:ascii="Times New Roman" w:hAnsi="Times New Roman" w:cs="Times New Roman"/>
           <w:sz w:val="24"/>
           <w:szCs w:val="24"/>
           <w:lang w:val="en-US"/>
@@ -254,6 +278,7 @@
       </w:r>
       <w:r>
         <w:rPr>
+          <w:rFonts w:ascii="Times New Roman" w:hAnsi="Times New Roman" w:cs="Times New Roman"/>
           <w:sz w:val="24"/>
           <w:szCs w:val="24"/>
           <w:lang w:val="en-US"/>
@@ -265,20 +290,22 @@
       <w:pPr>
         <w:pStyle w:val="Heading2"/>
         <w:rPr>
+          <w:rFonts w:ascii="Times New Roman" w:hAnsi="Times New Roman" w:cs="Times New Roman"/>
           <w:u w:val="single"/>
           <w:lang w:val="en-US"/>
         </w:rPr>
       </w:pPr>
       <w:r>
         <w:rPr>
+          <w:rFonts w:ascii="Times New Roman" w:hAnsi="Times New Roman" w:cs="Times New Roman"/>
           <w:u w:val="single"/>
           <w:lang w:val="en-US"/>
         </w:rPr>
-        <w:lastRenderedPageBreak/>
         <w:t xml:space="preserve">Adhering to human-centered design thinking </w:t>
       </w:r>
       <w:r>
         <w:rPr>
+          <w:rFonts w:ascii="Times New Roman" w:hAnsi="Times New Roman" w:cs="Times New Roman"/>
           <w:u w:val="single"/>
           <w:lang w:val="en-US"/>
         </w:rPr>
@@ -288,6 +315,7 @@
     <w:p>
       <w:pPr>
         <w:rPr>
+          <w:rFonts w:ascii="Times New Roman" w:hAnsi="Times New Roman" w:cs="Times New Roman"/>
           <w:lang w:val="en-US"/>
         </w:rPr>
       </w:pPr>
@@ -295,23 +323,28 @@
     <w:p>
       <w:pPr>
         <w:rPr>
+          <w:rFonts w:ascii="Times New Roman" w:hAnsi="Times New Roman" w:cs="Times New Roman"/>
           <w:lang w:val="en-US"/>
         </w:rPr>
       </w:pPr>
       <w:r>
         <w:rPr>
-          <w:lang w:val="en-US"/>
-        </w:rPr>
+          <w:rFonts w:ascii="Times New Roman" w:hAnsi="Times New Roman" w:cs="Times New Roman"/>
+          <w:lang w:val="en-US"/>
+        </w:rPr>
+        <w:lastRenderedPageBreak/>
         <w:t xml:space="preserve">With growing interest and investments into Artificial Intelligence (AI) after OpenAI demonstrated our current engineering capabilities, I do not think it would be far-fetched to say that artificial general intelligence (AGI) is something </w:t>
       </w:r>
       <w:r>
         <w:rPr>
+          <w:rFonts w:ascii="Times New Roman" w:hAnsi="Times New Roman" w:cs="Times New Roman"/>
           <w:lang w:val="en-US"/>
         </w:rPr>
         <w:t>extremely far off into the future. As of recently, OpenAI disclosed in their March 22</w:t>
       </w:r>
       <w:r>
         <w:rPr>
+          <w:rFonts w:ascii="Times New Roman" w:hAnsi="Times New Roman" w:cs="Times New Roman"/>
           <w:vertAlign w:val="superscript"/>
           <w:lang w:val="en-US"/>
         </w:rPr>
@@ -319,21 +352,40 @@
       </w:r>
       <w:r>
         <w:rPr>
+          <w:rFonts w:ascii="Times New Roman" w:hAnsi="Times New Roman" w:cs="Times New Roman"/>
           <w:lang w:val="en-US"/>
         </w:rPr>
         <w:t xml:space="preserve"> review of GPT-4 that the model can be considered an early version of AGI. As organizations and researchers work to develop AGI, I am skeptical about the robustness of the framework human-centered design thinking (HCDT) in guiding the development of AGI. </w:t>
       </w:r>
       <w:r>
         <w:rPr>
+          <w:rFonts w:ascii="Times New Roman" w:hAnsi="Times New Roman" w:cs="Times New Roman"/>
           <w:lang w:val="en-US"/>
         </w:rPr>
         <w:t>While HCDT may be appropriate for shaping the design of current AI systems and their interfaces, the complexity of AGI extends beyond traditional tech products. Because AGI will most likely exhibit capabilities beyond human capabilities, it would be difficult to rely solely on human-centered perspectives</w:t>
       </w:r>
       <w:r>
         <w:rPr>
-          <w:lang w:val="en-US"/>
-        </w:rPr>
-        <w:t xml:space="preserve"> to guide its development. As I reflect on this topic, I feel that as we continue to work towards AGI, there needs to be equal effort in refining the framework for human-centered design thinking in order to account for the unique challenges associated with AGI. </w:t>
+          <w:rFonts w:ascii="Times New Roman" w:hAnsi="Times New Roman" w:cs="Times New Roman"/>
+          <w:lang w:val="en-US"/>
+        </w:rPr>
+        <w:t xml:space="preserve"> to guide its development. As I reflect on this topic, I feel that as we continue to work towards AGI, there needs to be equal effort in refining the framework for human-centered design thinking </w:t>
+      </w:r>
+      <w:proofErr w:type="gramStart"/>
+      <w:r>
+        <w:rPr>
+          <w:rFonts w:ascii="Times New Roman" w:hAnsi="Times New Roman" w:cs="Times New Roman"/>
+          <w:lang w:val="en-US"/>
+        </w:rPr>
+        <w:t>in order to</w:t>
+      </w:r>
+      <w:proofErr w:type="gramEnd"/>
+      <w:r>
+        <w:rPr>
+          <w:rFonts w:ascii="Times New Roman" w:hAnsi="Times New Roman" w:cs="Times New Roman"/>
+          <w:lang w:val="en-US"/>
+        </w:rPr>
+        <w:t xml:space="preserve"> account for the unique challenges associated with AGI. </w:t>
       </w:r>
     </w:p>
     <w:p>

</xml_diff>